<commit_message>
Added Sensor Mode, minor fixes.
</commit_message>
<xml_diff>
--- a/GreMaES.docx
+++ b/GreMaES.docx
@@ -1084,7 +1084,13 @@
         <w:t>expert system</w:t>
       </w:r>
       <w:r>
-        <w:t xml:space="preserve"> within the domain of the ambient intelligence</w:t>
+        <w:t xml:space="preserve"> </w:t>
+      </w:r>
+      <w:r>
+        <w:t xml:space="preserve">(ES) </w:t>
+      </w:r>
+      <w:r>
+        <w:t>within the domain of the ambient intelligence</w:t>
       </w:r>
       <w:r>
         <w:t>, in the conte</w:t>
@@ -1169,6 +1175,123 @@
     </w:p>
     <w:p>
       <w:r>
+        <w:t xml:space="preserve">There are three ways to interact with the ES: </w:t>
+      </w:r>
+      <w:r>
+        <w:t xml:space="preserve">by submitting </w:t>
+      </w:r>
+      <w:r>
+        <w:t>quer</w:t>
+      </w:r>
+      <w:r>
+        <w:t>ies</w:t>
+      </w:r>
+      <w:r>
+        <w:t xml:space="preserve">, </w:t>
+      </w:r>
+      <w:r>
+        <w:t xml:space="preserve">by consulting the </w:t>
+      </w:r>
+      <w:r>
+        <w:t>knowledge base and</w:t>
+      </w:r>
+      <w:r>
+        <w:t xml:space="preserve"> through</w:t>
+      </w:r>
+      <w:r>
+        <w:t xml:space="preserve"> sensors.</w:t>
+      </w:r>
+    </w:p>
+    <w:p>
+      <w:pPr>
+        <w:pStyle w:val="Titolo3"/>
+      </w:pPr>
+      <w:r>
+        <w:t>U</w:t>
+      </w:r>
+      <w:r>
+        <w:t>ser query</w:t>
+      </w:r>
+      <w:r>
+        <w:t xml:space="preserve"> mode</w:t>
+      </w:r>
+    </w:p>
+    <w:p>
+      <w:r>
+        <w:t>The user</w:t>
+      </w:r>
+      <w:r>
+        <w:t xml:space="preserve"> is</w:t>
+      </w:r>
+      <w:r>
+        <w:t xml:space="preserve"> </w:t>
+      </w:r>
+      <w:r>
+        <w:t>guided by</w:t>
+      </w:r>
+      <w:r>
+        <w:t xml:space="preserve"> an</w:t>
+      </w:r>
+      <w:r>
+        <w:t xml:space="preserve"> interactive</w:t>
+      </w:r>
+      <w:r>
+        <w:t xml:space="preserve"> interface</w:t>
+      </w:r>
+      <w:r>
+        <w:t xml:space="preserve"> to</w:t>
+      </w:r>
+      <w:r>
+        <w:t xml:space="preserve"> submits the symptoms that are manifested on a plant to obtain a diagnosis of its health problems.</w:t>
+      </w:r>
+      <w:r>
+        <w:t xml:space="preserve"> </w:t>
+      </w:r>
+    </w:p>
+    <w:p>
+      <w:r>
+        <w:t>This reasoning process follows a data driven approach.</w:t>
+      </w:r>
+    </w:p>
+    <w:p>
+      <w:r>
+        <w:t xml:space="preserve">For the sake of </w:t>
+      </w:r>
+      <w:proofErr w:type="spellStart"/>
+      <w:r>
+        <w:t>explainability</w:t>
+      </w:r>
+      <w:proofErr w:type="spellEnd"/>
+      <w:r>
+        <w:t xml:space="preserve">, </w:t>
+      </w:r>
+      <w:r>
+        <w:t>every diagnosis provides the set of rules that led to the actual results.</w:t>
+      </w:r>
+    </w:p>
+    <w:p>
+      <w:pPr>
+        <w:pStyle w:val="Titolo3"/>
+      </w:pPr>
+      <w:r>
+        <w:t>Knowledge base mode</w:t>
+      </w:r>
+    </w:p>
+    <w:p>
+      <w:r>
+        <w:t>The user can fully explore every information stored in the knowledge base.</w:t>
+      </w:r>
+    </w:p>
+    <w:p>
+      <w:pPr>
+        <w:pStyle w:val="Titolo3"/>
+      </w:pPr>
+      <w:r>
+        <w:t>Sensor mode</w:t>
+      </w:r>
+    </w:p>
+    <w:p>
+      <w:r>
         <w:t>T</w:t>
       </w:r>
       <w:r>
@@ -1447,6 +1570,7 @@
         <w:pStyle w:val="Titolo3"/>
       </w:pPr>
       <w:r>
+        <w:lastRenderedPageBreak/>
         <w:t>Execution</w:t>
       </w:r>
     </w:p>

</xml_diff>